<commit_message>
Work to do at home
Activities 7-9
</commit_message>
<xml_diff>
--- a/ElevensLab/Questions.docx
+++ b/ElevensLab/Questions.docx
@@ -55,15 +55,28 @@
         <w:t>C)</w:t>
       </w:r>
       <w:r>
-        <w:t xml:space="preserve"> String[] suits = new String[4];</w:t>
+        <w:t xml:space="preserve"> </w:t>
+      </w:r>
+      <w:proofErr w:type="gramStart"/>
+      <w:r>
+        <w:t>String[</w:t>
+      </w:r>
+      <w:proofErr w:type="gramEnd"/>
+      <w:r>
+        <w:t>] suits = new String[4];</w:t>
       </w:r>
     </w:p>
     <w:p>
       <w:r>
         <w:t xml:space="preserve">        </w:t>
       </w:r>
-      <w:r>
-        <w:t>Suits[0] = “S</w:t>
+      <w:proofErr w:type="gramStart"/>
+      <w:r>
+        <w:t>Suits[</w:t>
+      </w:r>
+      <w:proofErr w:type="gramEnd"/>
+      <w:r>
+        <w:t>0] = “S</w:t>
       </w:r>
       <w:r>
         <w:t>pades</w:t>
@@ -99,8 +112,13 @@
       <w:r>
         <w:t xml:space="preserve">        </w:t>
       </w:r>
-      <w:r>
-        <w:t>String[] ranks = new String[</w:t>
+      <w:proofErr w:type="gramStart"/>
+      <w:r>
+        <w:t>String[</w:t>
+      </w:r>
+      <w:proofErr w:type="gramEnd"/>
+      <w:r>
+        <w:t>] ranks = new String[</w:t>
       </w:r>
       <w:r>
         <w:t>13</w:t>
@@ -113,8 +131,13 @@
       <w:r>
         <w:t xml:space="preserve">        </w:t>
       </w:r>
-      <w:r>
-        <w:t xml:space="preserve">ranks[0] = “One”;  ranks [1] = “Two”;  ranks [2] = “Three”;  ranks [3] = “Four”; </w:t>
+      <w:proofErr w:type="gramStart"/>
+      <w:r>
+        <w:t>ranks[</w:t>
+      </w:r>
+      <w:proofErr w:type="gramEnd"/>
+      <w:r>
+        <w:t xml:space="preserve">0] = “One”;  ranks [1] = “Two”;  ranks [2] = “Three”;  ranks [3] = “Four”; </w:t>
       </w:r>
     </w:p>
     <w:p>
@@ -124,8 +147,13 @@
       <w:r>
         <w:t xml:space="preserve">       </w:t>
       </w:r>
-      <w:r>
-        <w:t>ranks[4] = “Five”;  ranks [5] = “Six”;  ranks [6] = “Seven”;  ranks [7] = “Eight”;</w:t>
+      <w:proofErr w:type="gramStart"/>
+      <w:r>
+        <w:t>ranks[</w:t>
+      </w:r>
+      <w:proofErr w:type="gramEnd"/>
+      <w:r>
+        <w:t>4] = “Five”;  ranks [5] = “Six”;  ranks [6] = “Seven”;  ranks [7] = “Eight”;</w:t>
       </w:r>
     </w:p>
     <w:p>
@@ -135,8 +163,13 @@
       <w:r>
         <w:t xml:space="preserve"> </w:t>
       </w:r>
-      <w:r>
-        <w:t>ranks[0] = “Nine”;  ranks [8] = “</w:t>
+      <w:proofErr w:type="gramStart"/>
+      <w:r>
+        <w:t>ranks[</w:t>
+      </w:r>
+      <w:proofErr w:type="gramEnd"/>
+      <w:r>
+        <w:t>0] = “Nine”;  ranks [8] = “</w:t>
       </w:r>
       <w:r>
         <w:t>Jack</w:t>
@@ -161,8 +194,13 @@
       <w:r>
         <w:t xml:space="preserve">        </w:t>
       </w:r>
-      <w:r>
-        <w:t>ranks[12] = “</w:t>
+      <w:proofErr w:type="gramStart"/>
+      <w:r>
+        <w:t>ranks[</w:t>
+      </w:r>
+      <w:proofErr w:type="gramEnd"/>
+      <w:r>
+        <w:t>12] = “</w:t>
       </w:r>
       <w:r>
         <w:t>Ace</w:t>
@@ -177,27 +215,116 @@
         <w:t xml:space="preserve">      </w:t>
       </w:r>
       <w:r>
-        <w:t xml:space="preserve"> int[] pointValues = new int[10];</w:t>
+        <w:t xml:space="preserve"> </w:t>
+      </w:r>
+      <w:proofErr w:type="spellStart"/>
+      <w:proofErr w:type="gramStart"/>
+      <w:r>
+        <w:t>int</w:t>
+      </w:r>
+      <w:proofErr w:type="spellEnd"/>
+      <w:r>
+        <w:t>[</w:t>
+      </w:r>
+      <w:proofErr w:type="gramEnd"/>
+      <w:r>
+        <w:t xml:space="preserve">] </w:t>
+      </w:r>
+      <w:proofErr w:type="spellStart"/>
+      <w:r>
+        <w:t>pointValues</w:t>
+      </w:r>
+      <w:proofErr w:type="spellEnd"/>
+      <w:r>
+        <w:t xml:space="preserve"> = new </w:t>
+      </w:r>
+      <w:proofErr w:type="spellStart"/>
+      <w:r>
+        <w:t>int</w:t>
+      </w:r>
+      <w:proofErr w:type="spellEnd"/>
+      <w:r>
+        <w:t>[10];</w:t>
       </w:r>
     </w:p>
     <w:p>
       <w:r>
         <w:t xml:space="preserve">       </w:t>
       </w:r>
-      <w:r>
-        <w:t xml:space="preserve">for(int i = 0; i&lt;13; i++){pointValues[i] = i;} </w:t>
+      <w:proofErr w:type="gramStart"/>
+      <w:r>
+        <w:t>for(</w:t>
+      </w:r>
+      <w:proofErr w:type="spellStart"/>
+      <w:proofErr w:type="gramEnd"/>
+      <w:r>
+        <w:t>int</w:t>
+      </w:r>
+      <w:proofErr w:type="spellEnd"/>
+      <w:r>
+        <w:t xml:space="preserve"> </w:t>
+      </w:r>
+      <w:proofErr w:type="spellStart"/>
+      <w:r>
+        <w:t>i</w:t>
+      </w:r>
+      <w:proofErr w:type="spellEnd"/>
+      <w:r>
+        <w:t xml:space="preserve"> = 0; </w:t>
+      </w:r>
+      <w:proofErr w:type="spellStart"/>
+      <w:r>
+        <w:t>i</w:t>
+      </w:r>
+      <w:proofErr w:type="spellEnd"/>
+      <w:r>
+        <w:t xml:space="preserve">&lt;13; </w:t>
+      </w:r>
+      <w:proofErr w:type="spellStart"/>
+      <w:r>
+        <w:t>i</w:t>
+      </w:r>
+      <w:proofErr w:type="spellEnd"/>
+      <w:r>
+        <w:t>++){</w:t>
+      </w:r>
+      <w:proofErr w:type="spellStart"/>
+      <w:r>
+        <w:t>pointValues</w:t>
+      </w:r>
+      <w:proofErr w:type="spellEnd"/>
+      <w:r>
+        <w:t>[</w:t>
+      </w:r>
+      <w:proofErr w:type="spellStart"/>
+      <w:r>
+        <w:t>i</w:t>
+      </w:r>
+      <w:proofErr w:type="spellEnd"/>
+      <w:r>
+        <w:t xml:space="preserve">] = </w:t>
+      </w:r>
+      <w:proofErr w:type="spellStart"/>
+      <w:r>
+        <w:t>i</w:t>
+      </w:r>
+      <w:proofErr w:type="spellEnd"/>
+      <w:r>
+        <w:t xml:space="preserve">;} </w:t>
       </w:r>
     </w:p>
     <w:p>
       <w:r>
         <w:t xml:space="preserve">   </w:t>
       </w:r>
+      <w:proofErr w:type="gramStart"/>
       <w:r>
         <w:t>D)</w:t>
       </w:r>
       <w:r>
         <w:t>Yes</w:t>
       </w:r>
+      <w:proofErr w:type="gramEnd"/>
       <w:r>
         <w:t>, they’ll get assigned values respectively</w:t>
       </w:r>
@@ -213,19 +340,60 @@
         <w:t xml:space="preserve"> </w:t>
       </w:r>
       <w:r>
-        <w:t>public static String flip(){</w:t>
-      </w:r>
-    </w:p>
-    <w:p>
-      <w:r>
-        <w:tab/>
-        <w:t>Random generator = new Random();</w:t>
-      </w:r>
-    </w:p>
-    <w:p>
-      <w:r>
-        <w:tab/>
-        <w:t>int determineFlip = generator.nextInt(3);</w:t>
+        <w:t xml:space="preserve">public static String </w:t>
+      </w:r>
+      <w:proofErr w:type="gramStart"/>
+      <w:r>
+        <w:t>flip(</w:t>
+      </w:r>
+      <w:proofErr w:type="gramEnd"/>
+      <w:r>
+        <w:t>){</w:t>
+      </w:r>
+    </w:p>
+    <w:p>
+      <w:r>
+        <w:tab/>
+        <w:t xml:space="preserve">Random generator = new </w:t>
+      </w:r>
+      <w:proofErr w:type="gramStart"/>
+      <w:r>
+        <w:t>Random(</w:t>
+      </w:r>
+      <w:proofErr w:type="gramEnd"/>
+      <w:r>
+        <w:t>);</w:t>
+      </w:r>
+    </w:p>
+    <w:p>
+      <w:r>
+        <w:tab/>
+      </w:r>
+      <w:proofErr w:type="spellStart"/>
+      <w:proofErr w:type="gramStart"/>
+      <w:r>
+        <w:t>int</w:t>
+      </w:r>
+      <w:proofErr w:type="spellEnd"/>
+      <w:proofErr w:type="gramEnd"/>
+      <w:r>
+        <w:t xml:space="preserve"> </w:t>
+      </w:r>
+      <w:proofErr w:type="spellStart"/>
+      <w:r>
+        <w:t>determineFlip</w:t>
+      </w:r>
+      <w:proofErr w:type="spellEnd"/>
+      <w:r>
+        <w:t xml:space="preserve"> = </w:t>
+      </w:r>
+      <w:proofErr w:type="spellStart"/>
+      <w:r>
+        <w:t>generator.nextInt</w:t>
+      </w:r>
+      <w:proofErr w:type="spellEnd"/>
+      <w:r>
+        <w:t>(3);</w:t>
       </w:r>
     </w:p>
     <w:p>
@@ -237,13 +405,32 @@
     <w:p>
       <w:r>
         <w:tab/>
-        <w:t>if(determineFlip == 0){return “Tails”;}</w:t>
-      </w:r>
-    </w:p>
-    <w:p>
-      <w:r>
-        <w:tab/>
-        <w:t>else(){return “Heads”;}</w:t>
+      </w:r>
+      <w:proofErr w:type="gramStart"/>
+      <w:r>
+        <w:t>if(</w:t>
+      </w:r>
+      <w:proofErr w:type="spellStart"/>
+      <w:proofErr w:type="gramEnd"/>
+      <w:r>
+        <w:t>determineFlip</w:t>
+      </w:r>
+      <w:proofErr w:type="spellEnd"/>
+      <w:r>
+        <w:t xml:space="preserve"> == 0){return “Tails”;}</w:t>
+      </w:r>
+    </w:p>
+    <w:p>
+      <w:r>
+        <w:tab/>
+      </w:r>
+      <w:proofErr w:type="gramStart"/>
+      <w:r>
+        <w:t>else(</w:t>
+      </w:r>
+      <w:proofErr w:type="gramEnd"/>
+      <w:r>
+        <w:t>){return “Heads”;}</w:t>
       </w:r>
     </w:p>
     <w:p>
@@ -254,21 +441,71 @@
     <w:p>
       <w:r>
         <w:lastRenderedPageBreak/>
-        <w:t xml:space="preserve">  B) public static Boolean arePermutations(int[] array1, int[] array2){</w:t>
-      </w:r>
-    </w:p>
-    <w:p>
-      <w:r>
-        <w:tab/>
-      </w:r>
-      <w:r>
-        <w:t>boolean[]</w:t>
+        <w:t xml:space="preserve">  B) </w:t>
+      </w:r>
+      <w:proofErr w:type="gramStart"/>
+      <w:r>
+        <w:t>public</w:t>
+      </w:r>
+      <w:proofErr w:type="gramEnd"/>
+      <w:r>
+        <w:t xml:space="preserve"> static Boolean </w:t>
+      </w:r>
+      <w:proofErr w:type="spellStart"/>
+      <w:r>
+        <w:t>arePermutations</w:t>
+      </w:r>
+      <w:proofErr w:type="spellEnd"/>
+      <w:r>
+        <w:t>(</w:t>
+      </w:r>
+      <w:proofErr w:type="spellStart"/>
+      <w:r>
+        <w:t>int</w:t>
+      </w:r>
+      <w:proofErr w:type="spellEnd"/>
+      <w:r>
+        <w:t xml:space="preserve">[] array1, </w:t>
+      </w:r>
+      <w:proofErr w:type="spellStart"/>
+      <w:r>
+        <w:t>int</w:t>
+      </w:r>
+      <w:proofErr w:type="spellEnd"/>
+      <w:r>
+        <w:t>[] array2){</w:t>
+      </w:r>
+    </w:p>
+    <w:p>
+      <w:r>
+        <w:tab/>
+      </w:r>
+      <w:proofErr w:type="spellStart"/>
+      <w:proofErr w:type="gramStart"/>
+      <w:r>
+        <w:t>boolean</w:t>
+      </w:r>
+      <w:proofErr w:type="spellEnd"/>
+      <w:r>
+        <w:t>[</w:t>
+      </w:r>
+      <w:proofErr w:type="gramEnd"/>
+      <w:r>
+        <w:t>]</w:t>
       </w:r>
       <w:r>
         <w:t xml:space="preserve"> answer = </w:t>
       </w:r>
       <w:r>
-        <w:t>new boolean[array1.length]</w:t>
+        <w:t xml:space="preserve">new </w:t>
+      </w:r>
+      <w:proofErr w:type="spellStart"/>
+      <w:r>
+        <w:t>boolean</w:t>
+      </w:r>
+      <w:proofErr w:type="spellEnd"/>
+      <w:r>
+        <w:t>[array1.length]</w:t>
       </w:r>
       <w:r>
         <w:t>;</w:t>
@@ -277,42 +514,127 @@
     <w:p>
       <w:r>
         <w:tab/>
-        <w:t>for(int i = 0; i &lt; array1.length; i++){</w:t>
-      </w:r>
-    </w:p>
-    <w:p>
-      <w:r>
-        <w:tab/>
-      </w:r>
-      <w:r>
-        <w:tab/>
-      </w:r>
-      <w:r>
-        <w:t>for(int num; array2){</w:t>
-      </w:r>
-    </w:p>
-    <w:p>
-      <w:r>
-        <w:tab/>
-      </w:r>
-      <w:r>
-        <w:tab/>
-      </w:r>
-      <w:r>
-        <w:tab/>
-        <w:t>if(array1[i] == num){</w:t>
-      </w:r>
-    </w:p>
-    <w:p>
-      <w:r>
-        <w:tab/>
-      </w:r>
-      <w:r>
-        <w:tab/>
-      </w:r>
-      <w:r>
-        <w:tab/>
-        <w:t>Boolean[i] = true;</w:t>
+      </w:r>
+      <w:proofErr w:type="gramStart"/>
+      <w:r>
+        <w:t>for(</w:t>
+      </w:r>
+      <w:proofErr w:type="spellStart"/>
+      <w:proofErr w:type="gramEnd"/>
+      <w:r>
+        <w:t>int</w:t>
+      </w:r>
+      <w:proofErr w:type="spellEnd"/>
+      <w:r>
+        <w:t xml:space="preserve"> </w:t>
+      </w:r>
+      <w:proofErr w:type="spellStart"/>
+      <w:r>
+        <w:t>i</w:t>
+      </w:r>
+      <w:proofErr w:type="spellEnd"/>
+      <w:r>
+        <w:t xml:space="preserve"> = 0; </w:t>
+      </w:r>
+      <w:proofErr w:type="spellStart"/>
+      <w:r>
+        <w:t>i</w:t>
+      </w:r>
+      <w:proofErr w:type="spellEnd"/>
+      <w:r>
+        <w:t xml:space="preserve"> &lt; array1.length; </w:t>
+      </w:r>
+      <w:proofErr w:type="spellStart"/>
+      <w:r>
+        <w:t>i</w:t>
+      </w:r>
+      <w:proofErr w:type="spellEnd"/>
+      <w:r>
+        <w:t>++){</w:t>
+      </w:r>
+    </w:p>
+    <w:p>
+      <w:r>
+        <w:tab/>
+      </w:r>
+      <w:r>
+        <w:tab/>
+      </w:r>
+      <w:proofErr w:type="gramStart"/>
+      <w:r>
+        <w:t>for(</w:t>
+      </w:r>
+      <w:proofErr w:type="spellStart"/>
+      <w:proofErr w:type="gramEnd"/>
+      <w:r>
+        <w:t>int</w:t>
+      </w:r>
+      <w:proofErr w:type="spellEnd"/>
+      <w:r>
+        <w:t xml:space="preserve"> </w:t>
+      </w:r>
+      <w:proofErr w:type="spellStart"/>
+      <w:r>
+        <w:t>num</w:t>
+      </w:r>
+      <w:proofErr w:type="spellEnd"/>
+      <w:r>
+        <w:t>; array2){</w:t>
+      </w:r>
+    </w:p>
+    <w:p>
+      <w:r>
+        <w:tab/>
+      </w:r>
+      <w:r>
+        <w:tab/>
+      </w:r>
+      <w:r>
+        <w:tab/>
+      </w:r>
+      <w:proofErr w:type="gramStart"/>
+      <w:r>
+        <w:t>if(</w:t>
+      </w:r>
+      <w:proofErr w:type="gramEnd"/>
+      <w:r>
+        <w:t>array1[</w:t>
+      </w:r>
+      <w:proofErr w:type="spellStart"/>
+      <w:r>
+        <w:t>i</w:t>
+      </w:r>
+      <w:proofErr w:type="spellEnd"/>
+      <w:r>
+        <w:t xml:space="preserve">] == </w:t>
+      </w:r>
+      <w:proofErr w:type="spellStart"/>
+      <w:r>
+        <w:t>num</w:t>
+      </w:r>
+      <w:proofErr w:type="spellEnd"/>
+      <w:r>
+        <w:t>){</w:t>
+      </w:r>
+    </w:p>
+    <w:p>
+      <w:r>
+        <w:tab/>
+      </w:r>
+      <w:r>
+        <w:tab/>
+      </w:r>
+      <w:r>
+        <w:tab/>
+        <w:t>Boolean[</w:t>
+      </w:r>
+      <w:proofErr w:type="spellStart"/>
+      <w:r>
+        <w:t>i</w:t>
+      </w:r>
+      <w:proofErr w:type="spellEnd"/>
+      <w:r>
+        <w:t>] = true;</w:t>
       </w:r>
     </w:p>
     <w:p>
@@ -351,7 +673,30 @@
     <w:p>
       <w:r>
         <w:tab/>
-        <w:t>if (boolean[i] = false){return false}</w:t>
+      </w:r>
+      <w:proofErr w:type="gramStart"/>
+      <w:r>
+        <w:t>if</w:t>
+      </w:r>
+      <w:proofErr w:type="gramEnd"/>
+      <w:r>
+        <w:t xml:space="preserve"> (</w:t>
+      </w:r>
+      <w:proofErr w:type="spellStart"/>
+      <w:r>
+        <w:t>boolean</w:t>
+      </w:r>
+      <w:proofErr w:type="spellEnd"/>
+      <w:r>
+        <w:t>[</w:t>
+      </w:r>
+      <w:proofErr w:type="spellStart"/>
+      <w:r>
+        <w:t>i</w:t>
+      </w:r>
+      <w:proofErr w:type="spellEnd"/>
+      <w:r>
+        <w:t>] = false){return false}</w:t>
       </w:r>
     </w:p>
     <w:p>
@@ -363,7 +708,14 @@
     <w:p>
       <w:r>
         <w:tab/>
-        <w:t>return true;</w:t>
+      </w:r>
+      <w:proofErr w:type="gramStart"/>
+      <w:r>
+        <w:t>return</w:t>
+      </w:r>
+      <w:proofErr w:type="gramEnd"/>
+      <w:r>
+        <w:t xml:space="preserve"> true;</w:t>
       </w:r>
     </w:p>
     <w:p>
@@ -373,7 +725,15 @@
     </w:p>
     <w:p>
       <w:r>
-        <w:t xml:space="preserve">    C) It’ll start at the rear, generate progressive random numbers (1, 2, 3, 4) and swap them as the loop iterates backwards through half of the array.</w:t>
+        <w:t xml:space="preserve">    C) It’ll start at the rear, generate progressive random numbers (1, 2, 3, </w:t>
+      </w:r>
+      <w:proofErr w:type="gramStart"/>
+      <w:r>
+        <w:t>4</w:t>
+      </w:r>
+      <w:proofErr w:type="gramEnd"/>
+      <w:r>
+        <w:t>) and swap them as the loop iterates backwards through half of the array.</w:t>
       </w:r>
     </w:p>
     <w:p>
@@ -383,60 +743,508 @@
       <w:r>
         <w:t xml:space="preserve">Buggy1: Constructor or Method (write method name): </w:t>
       </w:r>
+      <w:proofErr w:type="gramStart"/>
       <w:r>
         <w:t>deal()</w:t>
       </w:r>
+      <w:proofErr w:type="gramEnd"/>
     </w:p>
     <w:p>
       <w:r>
         <w:t xml:space="preserve">Describe a Possible Code Error: </w:t>
       </w:r>
-    </w:p>
-    <w:p>
       <w:r>
         <w:t>Not decrementing the size after successfully dealing a card.</w:t>
       </w:r>
     </w:p>
+    <w:p/>
     <w:p>
       <w:r>
         <w:t xml:space="preserve">Buggy2: Constructor or Method (write method name): </w:t>
       </w:r>
-      <w:r>
-        <w:t>testOneCard()</w:t>
-      </w:r>
+      <w:proofErr w:type="spellStart"/>
+      <w:proofErr w:type="gramStart"/>
+      <w:r>
+        <w:t>testOneCard</w:t>
+      </w:r>
+      <w:proofErr w:type="spellEnd"/>
+      <w:r>
+        <w:t>()</w:t>
+      </w:r>
+      <w:proofErr w:type="gramEnd"/>
     </w:p>
     <w:p>
       <w:r>
         <w:t xml:space="preserve">Describe a Possible Code Error: </w:t>
       </w:r>
-    </w:p>
-    <w:p>
-      <w:r>
-        <w:t>Bad boolean operator comparison</w:t>
+      <w:r>
+        <w:t xml:space="preserve">Bad </w:t>
+      </w:r>
+      <w:proofErr w:type="spellStart"/>
+      <w:proofErr w:type="gramStart"/>
+      <w:r>
+        <w:t>boolean</w:t>
+      </w:r>
+      <w:proofErr w:type="spellEnd"/>
+      <w:proofErr w:type="gramEnd"/>
+      <w:r>
+        <w:t xml:space="preserve"> operator comparison</w:t>
+      </w:r>
+    </w:p>
+    <w:p/>
+    <w:p>
+      <w:r>
+        <w:t xml:space="preserve">Buggy3: Constructor or Method (write method name): </w:t>
+      </w:r>
+      <w:proofErr w:type="gramStart"/>
+      <w:r>
+        <w:t>shuffle()</w:t>
+      </w:r>
+      <w:proofErr w:type="gramEnd"/>
+    </w:p>
+    <w:p>
+      <w:r>
+        <w:t xml:space="preserve">Describe a Possible Code Error: </w:t>
+      </w:r>
+      <w:r>
+        <w:t>Does not iterate through shuffled deck to assign to original deck</w:t>
+      </w:r>
+    </w:p>
+    <w:p/>
+    <w:p>
+      <w:r>
+        <w:t>Buggy4: Constructor or Method (write method name):</w:t>
+      </w:r>
+      <w:r>
+        <w:t xml:space="preserve"> Constructor</w:t>
+      </w:r>
+    </w:p>
+    <w:p>
+      <w:r>
+        <w:t xml:space="preserve">Describe a Possible Code Error: </w:t>
+      </w:r>
+      <w:r>
+        <w:t>Bounds error when setting size</w:t>
+      </w:r>
+    </w:p>
+    <w:p>
+      <w:pPr>
+        <w:rPr>
+          <w:rFonts w:ascii="Arial" w:hAnsi="Arial" w:cs="Arial"/>
+        </w:rPr>
+      </w:pPr>
+      <w:r>
+        <w:lastRenderedPageBreak/>
+        <w:t xml:space="preserve">6) A) </w:t>
+      </w:r>
+      <w:r>
+        <w:t>5</w:t>
+      </w:r>
+      <w:r>
+        <w:rPr>
+          <w:rFonts w:ascii="Arial" w:hAnsi="Arial" w:cs="Arial"/>
+        </w:rPr>
+        <w:t>♠</w:t>
+      </w:r>
+      <w:r>
+        <w:rPr>
+          <w:rFonts w:ascii="Arial" w:hAnsi="Arial" w:cs="Arial"/>
+        </w:rPr>
+        <w:t xml:space="preserve"> </w:t>
+      </w:r>
+      <w:r>
+        <w:t>4</w:t>
+      </w:r>
+      <w:r>
+        <w:rPr>
+          <w:rFonts w:ascii="Arial" w:hAnsi="Arial" w:cs="Arial"/>
+        </w:rPr>
+        <w:t>♥</w:t>
+      </w:r>
+      <w:r>
+        <w:rPr>
+          <w:rFonts w:ascii="Arial" w:hAnsi="Arial" w:cs="Arial"/>
+        </w:rPr>
+        <w:t xml:space="preserve"> </w:t>
+      </w:r>
+      <w:r>
+        <w:t>2</w:t>
+      </w:r>
+      <w:r>
+        <w:rPr>
+          <w:rFonts w:ascii="Arial" w:hAnsi="Arial" w:cs="Arial"/>
+        </w:rPr>
+        <w:t>♦</w:t>
+      </w:r>
+    </w:p>
+    <w:p>
+      <w:pPr>
+        <w:rPr>
+          <w:rFonts w:ascii="Arial" w:hAnsi="Arial" w:cs="Arial"/>
+        </w:rPr>
+      </w:pPr>
+      <w:r>
+        <w:rPr>
+          <w:rFonts w:ascii="Arial" w:hAnsi="Arial" w:cs="Arial"/>
+        </w:rPr>
+        <w:t xml:space="preserve">       </w:t>
+      </w:r>
+      <w:r>
+        <w:t>5</w:t>
+      </w:r>
+      <w:r>
+        <w:rPr>
+          <w:rFonts w:ascii="Arial" w:hAnsi="Arial" w:cs="Arial"/>
+        </w:rPr>
+        <w:t>♠</w:t>
+      </w:r>
+      <w:r>
+        <w:rPr>
+          <w:rFonts w:ascii="Arial" w:hAnsi="Arial" w:cs="Arial"/>
+        </w:rPr>
+        <w:t xml:space="preserve"> </w:t>
+      </w:r>
+      <w:r>
+        <w:t>6</w:t>
+      </w:r>
+      <w:r>
+        <w:rPr>
+          <w:rFonts w:ascii="Arial" w:hAnsi="Arial" w:cs="Arial"/>
+        </w:rPr>
+        <w:t>♣</w:t>
+      </w:r>
+    </w:p>
+    <w:p>
+      <w:pPr>
+        <w:rPr>
+          <w:rFonts w:ascii="Arial" w:hAnsi="Arial" w:cs="Arial"/>
+        </w:rPr>
+      </w:pPr>
+      <w:r>
+        <w:rPr>
+          <w:rFonts w:ascii="Arial" w:hAnsi="Arial" w:cs="Arial"/>
+        </w:rPr>
+        <w:t xml:space="preserve">       </w:t>
+      </w:r>
+      <w:r>
+        <w:t>4</w:t>
+      </w:r>
+      <w:r>
+        <w:rPr>
+          <w:rFonts w:ascii="Arial" w:hAnsi="Arial" w:cs="Arial"/>
+        </w:rPr>
+        <w:t>♥</w:t>
+      </w:r>
+      <w:r>
+        <w:rPr>
+          <w:rFonts w:ascii="Arial" w:hAnsi="Arial" w:cs="Arial"/>
+        </w:rPr>
+        <w:t xml:space="preserve"> </w:t>
+      </w:r>
+      <w:r>
+        <w:t>6</w:t>
+      </w:r>
+      <w:r>
+        <w:rPr>
+          <w:rFonts w:ascii="Arial" w:hAnsi="Arial" w:cs="Arial"/>
+        </w:rPr>
+        <w:t>♣</w:t>
+      </w:r>
+    </w:p>
+    <w:p>
+      <w:pPr>
+        <w:rPr>
+          <w:rFonts w:ascii="Arial" w:hAnsi="Arial" w:cs="Arial"/>
+        </w:rPr>
+      </w:pPr>
+      <w:r>
+        <w:rPr>
+          <w:rFonts w:ascii="Arial" w:hAnsi="Arial" w:cs="Arial"/>
+        </w:rPr>
+        <w:t xml:space="preserve">       </w:t>
+      </w:r>
+      <w:r>
+        <w:t>4</w:t>
+      </w:r>
+      <w:r>
+        <w:rPr>
+          <w:rFonts w:ascii="Arial" w:hAnsi="Arial" w:cs="Arial"/>
+        </w:rPr>
+        <w:t>♥</w:t>
+      </w:r>
+      <w:r>
+        <w:rPr>
+          <w:rFonts w:ascii="Arial" w:hAnsi="Arial" w:cs="Arial"/>
+        </w:rPr>
+        <w:t xml:space="preserve"> </w:t>
+      </w:r>
+      <w:r>
+        <w:t>2</w:t>
+      </w:r>
+      <w:r>
+        <w:rPr>
+          <w:rFonts w:ascii="Arial" w:hAnsi="Arial" w:cs="Arial"/>
+        </w:rPr>
+        <w:t>♦</w:t>
+      </w:r>
+      <w:r>
+        <w:rPr>
+          <w:rFonts w:ascii="Arial" w:hAnsi="Arial" w:cs="Arial"/>
+        </w:rPr>
+        <w:t xml:space="preserve"> </w:t>
+      </w:r>
+      <w:r>
+        <w:t>5</w:t>
+      </w:r>
+      <w:r>
+        <w:rPr>
+          <w:rFonts w:ascii="Arial" w:hAnsi="Arial" w:cs="Arial"/>
+        </w:rPr>
+        <w:t>♣</w:t>
+      </w:r>
+    </w:p>
+    <w:p>
+      <w:pPr>
+        <w:rPr>
+          <w:rFonts w:ascii="Arial" w:hAnsi="Arial" w:cs="Arial"/>
+        </w:rPr>
+      </w:pPr>
+      <w:r>
+        <w:rPr>
+          <w:rFonts w:ascii="Arial" w:hAnsi="Arial" w:cs="Arial"/>
+        </w:rPr>
+        <w:t xml:space="preserve">       </w:t>
+      </w:r>
+      <w:r>
+        <w:t>2</w:t>
+      </w:r>
+      <w:r>
+        <w:rPr>
+          <w:rFonts w:ascii="Arial" w:hAnsi="Arial" w:cs="Arial"/>
+        </w:rPr>
+        <w:t>♦</w:t>
+      </w:r>
+      <w:r>
+        <w:rPr>
+          <w:rFonts w:ascii="Arial" w:hAnsi="Arial" w:cs="Arial"/>
+        </w:rPr>
+        <w:t xml:space="preserve"> </w:t>
+      </w:r>
+      <w:r>
+        <w:t>6</w:t>
+      </w:r>
+      <w:r>
+        <w:rPr>
+          <w:rFonts w:ascii="Arial" w:hAnsi="Arial" w:cs="Arial"/>
+        </w:rPr>
+        <w:t>♣</w:t>
+      </w:r>
+      <w:r>
+        <w:rPr>
+          <w:rFonts w:ascii="Arial" w:hAnsi="Arial" w:cs="Arial"/>
+        </w:rPr>
+        <w:t xml:space="preserve"> </w:t>
+      </w:r>
+      <w:r>
+        <w:t>2</w:t>
+      </w:r>
+      <w:r>
+        <w:rPr>
+          <w:rFonts w:ascii="Arial" w:hAnsi="Arial" w:cs="Arial"/>
+        </w:rPr>
+        <w:t>♠</w:t>
+      </w:r>
+      <w:r>
+        <w:rPr>
+          <w:rFonts w:ascii="Arial" w:hAnsi="Arial" w:cs="Arial"/>
+        </w:rPr>
+        <w:t xml:space="preserve"> </w:t>
+      </w:r>
+      <w:r>
+        <w:t>A</w:t>
+      </w:r>
+      <w:r>
+        <w:rPr>
+          <w:rFonts w:ascii="Arial" w:hAnsi="Arial" w:cs="Arial"/>
+        </w:rPr>
+        <w:t>♠</w:t>
+      </w:r>
+    </w:p>
+    <w:p>
+      <w:pPr>
+        <w:rPr>
+          <w:rFonts w:ascii="Arial" w:hAnsi="Arial" w:cs="Arial"/>
+        </w:rPr>
+      </w:pPr>
+      <w:r>
+        <w:t xml:space="preserve">        </w:t>
+      </w:r>
+      <w:r>
+        <w:t>6</w:t>
+      </w:r>
+      <w:r>
+        <w:rPr>
+          <w:rFonts w:ascii="Arial" w:hAnsi="Arial" w:cs="Arial"/>
+        </w:rPr>
+        <w:t>♣</w:t>
+      </w:r>
+      <w:r>
+        <w:rPr>
+          <w:rFonts w:ascii="Arial" w:hAnsi="Arial" w:cs="Arial"/>
+        </w:rPr>
+        <w:t xml:space="preserve"> </w:t>
+      </w:r>
+      <w:r>
+        <w:t>5</w:t>
+      </w:r>
+      <w:r>
+        <w:rPr>
+          <w:rFonts w:ascii="Arial" w:hAnsi="Arial" w:cs="Arial"/>
+        </w:rPr>
+        <w:t>♣</w:t>
+      </w:r>
+    </w:p>
+    <w:p>
+      <w:pPr>
+        <w:rPr>
+          <w:rFonts w:ascii="Arial" w:hAnsi="Arial" w:cs="Arial"/>
+        </w:rPr>
+      </w:pPr>
+      <w:r>
+        <w:t xml:space="preserve">        </w:t>
+      </w:r>
+      <w:r>
+        <w:t>A</w:t>
+      </w:r>
+      <w:proofErr w:type="gramStart"/>
+      <w:r>
+        <w:rPr>
+          <w:rFonts w:ascii="Arial" w:hAnsi="Arial" w:cs="Arial"/>
+        </w:rPr>
+        <w:t>♠</w:t>
+      </w:r>
+      <w:r>
+        <w:rPr>
+          <w:rFonts w:ascii="Arial" w:hAnsi="Arial" w:cs="Arial"/>
+        </w:rPr>
+        <w:t xml:space="preserve"> </w:t>
+      </w:r>
+      <w:r>
+        <w:t xml:space="preserve"> J</w:t>
+      </w:r>
+      <w:proofErr w:type="gramEnd"/>
+      <w:r>
+        <w:rPr>
+          <w:rFonts w:ascii="Arial" w:hAnsi="Arial" w:cs="Arial"/>
+        </w:rPr>
+        <w:t>♥</w:t>
+      </w:r>
+    </w:p>
+    <w:p>
+      <w:pPr>
+        <w:rPr>
+          <w:rFonts w:ascii="Arial" w:hAnsi="Arial" w:cs="Arial"/>
+        </w:rPr>
+      </w:pPr>
+      <w:r>
+        <w:rPr>
+          <w:rFonts w:ascii="Arial" w:hAnsi="Arial" w:cs="Arial"/>
+        </w:rPr>
+        <w:t xml:space="preserve">       </w:t>
+      </w:r>
+      <w:r>
+        <w:t>A</w:t>
+      </w:r>
+      <w:r>
+        <w:rPr>
+          <w:rFonts w:ascii="Arial" w:hAnsi="Arial" w:cs="Arial"/>
+        </w:rPr>
+        <w:t>♠</w:t>
+      </w:r>
+      <w:r>
+        <w:rPr>
+          <w:rFonts w:ascii="Arial" w:hAnsi="Arial" w:cs="Arial"/>
+        </w:rPr>
+        <w:t xml:space="preserve"> </w:t>
+      </w:r>
+      <w:r>
+        <w:t>K</w:t>
+      </w:r>
+      <w:r>
+        <w:rPr>
+          <w:rFonts w:ascii="Arial" w:hAnsi="Arial" w:cs="Arial"/>
+        </w:rPr>
+        <w:t>♦</w:t>
+      </w:r>
+    </w:p>
+    <w:p>
+      <w:pPr>
+        <w:rPr>
+          <w:rFonts w:ascii="Arial" w:hAnsi="Arial" w:cs="Arial"/>
+        </w:rPr>
+      </w:pPr>
+      <w:r>
+        <w:rPr>
+          <w:rFonts w:ascii="Arial" w:hAnsi="Arial" w:cs="Arial"/>
+        </w:rPr>
+        <w:t xml:space="preserve">    B)  False, because any three cards that can add up to be eleven can be present such as 8, 2</w:t>
+      </w:r>
+      <w:proofErr w:type="gramStart"/>
+      <w:r>
+        <w:rPr>
+          <w:rFonts w:ascii="Arial" w:hAnsi="Arial" w:cs="Arial"/>
+        </w:rPr>
+        <w:t>,  and</w:t>
+      </w:r>
+      <w:proofErr w:type="gramEnd"/>
+      <w:r>
+        <w:rPr>
+          <w:rFonts w:ascii="Arial" w:hAnsi="Arial" w:cs="Arial"/>
+        </w:rPr>
+        <w:t xml:space="preserve"> an ace. That’s if you win. You can have an empty deck, three cards on the board, and lose </w:t>
+      </w:r>
+      <w:proofErr w:type="gramStart"/>
+      <w:r>
+        <w:rPr>
+          <w:rFonts w:ascii="Arial" w:hAnsi="Arial" w:cs="Arial"/>
+        </w:rPr>
+        <w:t>that  round</w:t>
+      </w:r>
+      <w:proofErr w:type="gramEnd"/>
+      <w:r>
+        <w:rPr>
+          <w:rFonts w:ascii="Arial" w:hAnsi="Arial" w:cs="Arial"/>
+        </w:rPr>
+        <w:t>.</w:t>
+      </w:r>
+    </w:p>
+    <w:p>
+      <w:pPr>
+        <w:rPr>
+          <w:rFonts w:ascii="Arial" w:hAnsi="Arial" w:cs="Arial"/>
+        </w:rPr>
+      </w:pPr>
+      <w:r>
+        <w:rPr>
+          <w:rFonts w:ascii="Arial" w:hAnsi="Arial" w:cs="Arial"/>
+        </w:rPr>
+        <w:t xml:space="preserve">    C) If you know the values of the cards being dealt, yes. That is, if you carefully think about the cards in the deck and ones that have already been played, you can make choices accordingly, such as opting not to take that Ace and King when you know there will be a Queen and Jack to come.</w:t>
+      </w:r>
+    </w:p>
+    <w:p>
+      <w:pPr>
+        <w:rPr>
+          <w:rFonts w:ascii="Arial" w:hAnsi="Arial" w:cs="Arial"/>
+        </w:rPr>
+      </w:pPr>
+      <w:r>
+        <w:rPr>
+          <w:rFonts w:ascii="Arial" w:hAnsi="Arial" w:cs="Arial"/>
+        </w:rPr>
+        <w:t>7)</w:t>
       </w:r>
       <w:bookmarkStart w:id="0" w:name="_GoBack"/>
       <w:bookmarkEnd w:id="0"/>
-    </w:p>
-    <w:p>
-      <w:r>
-        <w:t xml:space="preserve">Buggy3: Constructor or Method (write method name): </w:t>
-      </w:r>
-    </w:p>
-    <w:p>
-      <w:r>
-        <w:t xml:space="preserve">Describe a Possible Code Error: ______________________________________________________________________________ _____________________________________________________________________________ ______________________________________________________________________________ </w:t>
-      </w:r>
-    </w:p>
-    <w:p>
-      <w:r>
-        <w:t>Buggy4: Constructor or Method (write method name):</w:t>
-      </w:r>
-    </w:p>
-    <w:p>
-      <w:r>
-        <w:lastRenderedPageBreak/>
-        <w:t>Describe a Possible Code Error: ______________________________________________________________________________ _____________________________________________________________________________ ______________________________________________________________________________</w:t>
-      </w:r>
     </w:p>
     <w:p/>
     <w:sectPr>

</xml_diff>